<commit_message>
adjusted namings and documentation
</commit_message>
<xml_diff>
--- a/Team The Powerpuff Girls - explanation on the project.docx
+++ b/Team The Powerpuff Girls - explanation on the project.docx
@@ -64,12 +64,14 @@
               <w:spacing w:after="0" w:line="240" w:lineRule="auto"/>
               <w:rPr>
                 <w:rFonts w:ascii="Calibri" w:eastAsia="Times New Roman" w:hAnsi="Calibri" w:cs="Times New Roman"/>
-                <w:color w:val="000000"/>
-              </w:rPr>
-            </w:pPr>
-            <w:r>
-              <w:rPr>
-                <w:rFonts w:ascii="Calibri" w:eastAsia="Times New Roman" w:hAnsi="Calibri" w:cs="Times New Roman"/>
+                <w:b/>
+                <w:color w:val="000000"/>
+              </w:rPr>
+            </w:pPr>
+            <w:r>
+              <w:rPr>
+                <w:rFonts w:ascii="Calibri" w:eastAsia="Times New Roman" w:hAnsi="Calibri" w:cs="Times New Roman"/>
+                <w:b/>
                 <w:color w:val="000000"/>
               </w:rPr>
               <w:t>Name in BG:</w:t>
@@ -95,6 +97,7 @@
               <w:spacing w:after="0" w:line="240" w:lineRule="auto"/>
               <w:rPr>
                 <w:rFonts w:ascii="Calibri" w:eastAsia="Times New Roman" w:hAnsi="Calibri" w:cs="Times New Roman"/>
+                <w:b/>
                 <w:color w:val="000000"/>
               </w:rPr>
             </w:pPr>
@@ -102,6 +105,7 @@
             <w:r>
               <w:rPr>
                 <w:rFonts w:ascii="Calibri" w:eastAsia="Times New Roman" w:hAnsi="Calibri" w:cs="Times New Roman"/>
+                <w:b/>
                 <w:color w:val="000000"/>
               </w:rPr>
               <w:t>Telerik</w:t>
@@ -110,6 +114,7 @@
             <w:r>
               <w:rPr>
                 <w:rFonts w:ascii="Calibri" w:eastAsia="Times New Roman" w:hAnsi="Calibri" w:cs="Times New Roman"/>
+                <w:b/>
                 <w:color w:val="000000"/>
               </w:rPr>
               <w:t xml:space="preserve"> User:</w:t>
@@ -135,6 +140,7 @@
               <w:spacing w:after="0" w:line="240" w:lineRule="auto"/>
               <w:rPr>
                 <w:rFonts w:ascii="Calibri" w:eastAsia="Times New Roman" w:hAnsi="Calibri" w:cs="Times New Roman"/>
+                <w:b/>
                 <w:color w:val="000000"/>
               </w:rPr>
             </w:pPr>
@@ -142,6 +148,7 @@
             <w:r>
               <w:rPr>
                 <w:rFonts w:ascii="Calibri" w:eastAsia="Times New Roman" w:hAnsi="Calibri" w:cs="Times New Roman"/>
+                <w:b/>
                 <w:color w:val="000000"/>
               </w:rPr>
               <w:t>Git</w:t>
@@ -150,6 +157,7 @@
             <w:r>
               <w:rPr>
                 <w:rFonts w:ascii="Calibri" w:eastAsia="Times New Roman" w:hAnsi="Calibri" w:cs="Times New Roman"/>
+                <w:b/>
                 <w:color w:val="000000"/>
               </w:rPr>
               <w:t xml:space="preserve"> User:</w:t>
@@ -561,6 +569,8 @@
       <w:r>
         <w:t>The chances evaluator logic is as follows:</w:t>
       </w:r>
+      <w:bookmarkStart w:id="0" w:name="_GoBack"/>
+      <w:bookmarkEnd w:id="0"/>
     </w:p>
     <w:p>
       <w:pPr>
@@ -573,24 +583,26 @@
       <w:r>
         <w:t xml:space="preserve">for pre-flop: uses the gap parameter and </w:t>
       </w:r>
-      <w:proofErr w:type="spellStart"/>
       <w:r>
-        <w:t>checkes</w:t>
+        <w:t>checks</w:t>
       </w:r>
-      <w:proofErr w:type="spellEnd"/>
       <w:r>
         <w:t xml:space="preserve"> </w:t>
       </w:r>
-      <w:proofErr w:type="spellStart"/>
       <w:r>
-        <w:t>wether</w:t>
+        <w:t>whether</w:t>
       </w:r>
-      <w:proofErr w:type="spellEnd"/>
       <w:r>
         <w:t xml:space="preserve"> we</w:t>
       </w:r>
       <w:r>
         <w:t xml:space="preserve"> have High Card or a Pair</w:t>
+      </w:r>
+      <w:r>
+        <w:t xml:space="preserve"> (Poker Probability - </w:t>
+      </w:r>
+      <w:r>
+        <w:t>probabilistic)</w:t>
       </w:r>
     </w:p>
     <w:p>
@@ -602,24 +614,17 @@
         </w:numPr>
       </w:pPr>
       <w:r>
-        <w:t xml:space="preserve">for all other rounds: uses </w:t>
+        <w:t>for all other rounds: uses Monte</w:t>
       </w:r>
-      <w:proofErr w:type="spellStart"/>
-      <w:r>
-        <w:t>MonteCarlo</w:t>
-      </w:r>
-      <w:proofErr w:type="spellEnd"/>
       <w:r>
         <w:t xml:space="preserve"> </w:t>
       </w:r>
-      <w:proofErr w:type="spellStart"/>
       <w:r>
-        <w:t>alg</w:t>
+        <w:t xml:space="preserve">Carlo </w:t>
       </w:r>
       <w:r>
-        <w:t>orythm</w:t>
+        <w:t>method (statistical)</w:t>
       </w:r>
-      <w:proofErr w:type="spellEnd"/>
       <w:r>
         <w:t xml:space="preserve"> on 250 game trials</w:t>
       </w:r>
@@ -6766,6 +6771,11 @@
       </w:hyperlink>
     </w:p>
     <w:p>
+      <w:pPr>
+        <w:rPr>
+          <w:lang w:val="bg-BG"/>
+        </w:rPr>
+      </w:pPr>
       <w:r>
         <w:t xml:space="preserve">Statistics for the action chance values: </w:t>
       </w:r>
@@ -6777,8 +6787,6 @@
           <w:t>Wikipedia</w:t>
         </w:r>
       </w:hyperlink>
-      <w:bookmarkStart w:id="0" w:name="_GoBack"/>
-      <w:bookmarkEnd w:id="0"/>
     </w:p>
     <w:sectPr>
       <w:pgSz w:w="12240" w:h="15840"/>

</xml_diff>